<commit_message>
Addition of textures and starting of palace walls
</commit_message>
<xml_diff>
--- a/Dissertation Files/Progress Report Literature.docx
+++ b/Dissertation Files/Progress Report Literature.docx
@@ -422,12 +422,89 @@
       <w:pPr>
         <w:rPr>
           <w:rFonts w:ascii="Segoe UI" w:hAnsi="Segoe UI" w:cs="Segoe UI"/>
-          <w:i/>
-          <w:iCs/>
-          <w:color w:val="07070A"/>
-          <w:shd w:val="clear" w:color="auto" w:fill="FFFFFF"/>
-        </w:rPr>
-      </w:pPr>
+          <w:color w:val="07070A"/>
+          <w:shd w:val="clear" w:color="auto" w:fill="FFFFFF"/>
+        </w:rPr>
+      </w:pPr>
+      <w:r>
+        <w:rPr>
+          <w:rFonts w:ascii="Segoe UI" w:hAnsi="Segoe UI" w:cs="Segoe UI"/>
+          <w:color w:val="07070A"/>
+          <w:shd w:val="clear" w:color="auto" w:fill="FFFFFF"/>
+        </w:rPr>
+        <w:t xml:space="preserve">5. </w:t>
+      </w:r>
+      <w:hyperlink r:id="rId9" w:history="1">
+        <w:r>
+          <w:rPr>
+            <w:rStyle w:val="Hyperlink"/>
+            <w:rFonts w:ascii="Segoe UI" w:hAnsi="Segoe UI" w:cs="Segoe UI"/>
+            <w:shd w:val="clear" w:color="auto" w:fill="FFFFFF"/>
+          </w:rPr>
+          <w:t>https://www.gameuidatabase.com/gameData.php?id=536</w:t>
+        </w:r>
+      </w:hyperlink>
+    </w:p>
+    <w:p>
+      <w:pPr>
+        <w:rPr>
+          <w:rFonts w:ascii="Segoe UI" w:hAnsi="Segoe UI" w:cs="Segoe UI"/>
+          <w:color w:val="07070A"/>
+          <w:shd w:val="clear" w:color="auto" w:fill="FFFFFF"/>
+        </w:rPr>
+      </w:pPr>
+      <w:r>
+        <w:rPr>
+          <w:rFonts w:ascii="Segoe UI" w:hAnsi="Segoe UI" w:cs="Segoe UI"/>
+          <w:color w:val="07070A"/>
+          <w:shd w:val="clear" w:color="auto" w:fill="FFFFFF"/>
+        </w:rPr>
+        <w:t>Examples of UI across a large database of games.</w:t>
+      </w:r>
+    </w:p>
+    <w:p>
+      <w:pPr>
+        <w:rPr>
+          <w:rFonts w:ascii="Segoe UI" w:hAnsi="Segoe UI" w:cs="Segoe UI"/>
+          <w:color w:val="07070A"/>
+          <w:shd w:val="clear" w:color="auto" w:fill="FFFFFF"/>
+        </w:rPr>
+      </w:pPr>
+      <w:r>
+        <w:rPr>
+          <w:rFonts w:ascii="Segoe UI" w:hAnsi="Segoe UI" w:cs="Segoe UI"/>
+          <w:color w:val="07070A"/>
+          <w:shd w:val="clear" w:color="auto" w:fill="FFFFFF"/>
+        </w:rPr>
+        <w:t xml:space="preserve">6. </w:t>
+      </w:r>
+      <w:hyperlink r:id="rId10" w:history="1">
+        <w:r>
+          <w:rPr>
+            <w:rStyle w:val="Hyperlink"/>
+            <w:rFonts w:ascii="Segoe UI" w:hAnsi="Segoe UI" w:cs="Segoe UI"/>
+            <w:shd w:val="clear" w:color="auto" w:fill="FFFFFF"/>
+          </w:rPr>
+          <w:t>https://tudortimes.co.uk/guest-articles/hampton-court-palace-wolseys-masterpiece/floor-plans</w:t>
+        </w:r>
+      </w:hyperlink>
+    </w:p>
+    <w:p>
+      <w:pPr>
+        <w:rPr>
+          <w:rFonts w:ascii="Segoe UI" w:hAnsi="Segoe UI" w:cs="Segoe UI"/>
+          <w:color w:val="07070A"/>
+          <w:shd w:val="clear" w:color="auto" w:fill="FFFFFF"/>
+        </w:rPr>
+      </w:pPr>
+      <w:r>
+        <w:rPr>
+          <w:rFonts w:ascii="Segoe UI" w:hAnsi="Segoe UI" w:cs="Segoe UI"/>
+          <w:color w:val="07070A"/>
+          <w:shd w:val="clear" w:color="auto" w:fill="FFFFFF"/>
+        </w:rPr>
+        <w:t>Include a floor plan map to show what the final product will include.</w:t>
+      </w:r>
     </w:p>
     <w:p>
       <w:pPr>
@@ -468,6 +545,7 @@
     </w:p>
     <w:p>
       <w:r>
+        <w:lastRenderedPageBreak/>
         <w:t>Learning historical events in an interactive and fun environment.</w:t>
       </w:r>
     </w:p>
@@ -478,7 +556,6 @@
     </w:p>
     <w:p>
       <w:r>
-        <w:lastRenderedPageBreak/>
         <w:t>Always wanted to visualise HCP as it would have looked, now that half his palace is gone, and that which remains has been changed over the years.</w:t>
       </w:r>
     </w:p>
@@ -508,6 +585,16 @@
     <w:p>
       <w:r>
         <w:t>Work was done into UI layout and appearance, including where it should display on the screen etc, as there can be periods of lots of UI at once, don’t want to overwhelm the player.</w:t>
+      </w:r>
+    </w:p>
+    <w:p>
+      <w:r>
+        <w:t>A succinct game loop will be needed. Certain quests need to be completed to unlocked certain areas of the palace, which allow for the continuation of the story. Ensure progress can’t be ‘blocked’. Also create reasons for this unlocking of areas of the palace. Decide how the storyline will incorporate education and historical events.</w:t>
+      </w:r>
+    </w:p>
+    <w:p>
+      <w:r>
+        <w:t>Replayablity. Could I introduce quests that are only unlocked once certain ones are complete, and with multiple quests, perhaps certain choices unlock certain paths?</w:t>
       </w:r>
     </w:p>
     <w:p>
@@ -543,6 +630,11 @@
     <w:p>
       <w:r>
         <w:t>Player engagement/keeping players interested – a huge limitation which all developers must battle with.</w:t>
+      </w:r>
+    </w:p>
+    <w:p>
+      <w:r>
+        <w:t>Extent of storyline, time to produce a well written piece, not necessarily a priority with the time restraints and aim of the game.</w:t>
       </w:r>
     </w:p>
     <w:p>
@@ -596,7 +688,11 @@
         <w:t xml:space="preserve"> if you’d like, but are not forced to. (see image saved - ACDatabase)</w:t>
       </w:r>
       <w:r>
-        <w:t>. I wanted a game that naturally educated the player via the storyline; by meeting characters, finding rooms and learning about events, as well as the architecture, but also the option to read further into areas that interested them if they chose to. This lead to the database method, used well firstly in Assassin’s Creed II.</w:t>
+        <w:t xml:space="preserve">. I wanted a game that naturally educated the player via the storyline; by meeting characters, finding rooms and learning about events, as well as the architecture, but </w:t>
+      </w:r>
+      <w:r>
+        <w:lastRenderedPageBreak/>
+        <w:t>also the option to read further into areas that interested them if they chose to. This lead to the database method, used well firstly in Assassin’s Creed II.</w:t>
       </w:r>
     </w:p>
     <w:p>
@@ -624,6 +720,17 @@
       </w:r>
       <w:r>
         <w:t>. Also has a codex to learn more about beasts and characters, which includes thumbnail images of them (see saved image – Witcher3CharacterUI)</w:t>
+      </w:r>
+      <w:r>
+        <w:t>.</w:t>
+      </w:r>
+    </w:p>
+    <w:p>
+      <w:pPr>
+        <w:pStyle w:val="ListParagraph"/>
+      </w:pPr>
+      <w:r>
+        <w:t>Also the storyline and the level of depth of each quest.</w:t>
       </w:r>
     </w:p>
     <w:p>

</xml_diff>